<commit_message>
Not really a commit but I changed some locations and now having error while pulling so I had to commit again
</commit_message>
<xml_diff>
--- a/Report.docx
+++ b/Report.docx
@@ -144,11 +144,18 @@
           <w:b/>
         </w:rPr>
       </w:pPr>
+    </w:p>
+    <w:p>
+      <w:pPr>
+        <w:jc w:val="center"/>
+        <w:rPr>
+          <w:b/>
+        </w:rPr>
+      </w:pPr>
       <w:r>
         <w:rPr>
           <w:noProof/>
         </w:rPr>
-        <w:lastRenderedPageBreak/>
         <w:drawing>
           <wp:inline distT="0" distB="0" distL="0" distR="0" wp14:anchorId="5A1C7080" wp14:editId="126783E3">
             <wp:extent cx="4581525" cy="3012939"/>
@@ -184,6 +191,110 @@
             </a:graphic>
           </wp:inline>
         </w:drawing>
+      </w:r>
+    </w:p>
+    <w:p>
+      <w:pPr>
+        <w:jc w:val="center"/>
+        <w:rPr>
+          <w:b/>
+        </w:rPr>
+      </w:pPr>
+    </w:p>
+    <w:p>
+      <w:pPr>
+        <w:rPr>
+          <w:b/>
+        </w:rPr>
+      </w:pPr>
+      <w:r>
+        <w:rPr>
+          <w:b/>
+        </w:rPr>
+        <w:t xml:space="preserve">Q2.2) </w:t>
+      </w:r>
+    </w:p>
+    <w:p>
+      <w:pPr>
+        <w:jc w:val="center"/>
+      </w:pPr>
+    </w:p>
+    <w:p>
+      <w:pPr>
+        <w:jc w:val="center"/>
+      </w:pPr>
+      <w:r>
+        <w:rPr>
+          <w:noProof/>
+        </w:rPr>
+        <w:drawing>
+          <wp:inline distT="0" distB="0" distL="0" distR="0" wp14:anchorId="6EBE5311" wp14:editId="1685AAC4">
+            <wp:extent cx="3181350" cy="1895475"/>
+            <wp:effectExtent l="0" t="0" r="0" b="9525"/>
+            <wp:docPr id="4" name="Picture 4"/>
+            <wp:cNvGraphicFramePr>
+              <a:graphicFrameLocks xmlns:a="http://schemas.openxmlformats.org/drawingml/2006/main" noChangeAspect="1"/>
+            </wp:cNvGraphicFramePr>
+            <a:graphic xmlns:a="http://schemas.openxmlformats.org/drawingml/2006/main">
+              <a:graphicData uri="http://schemas.openxmlformats.org/drawingml/2006/picture">
+                <pic:pic xmlns:pic="http://schemas.openxmlformats.org/drawingml/2006/picture">
+                  <pic:nvPicPr>
+                    <pic:cNvPr id="1" name=""/>
+                    <pic:cNvPicPr/>
+                  </pic:nvPicPr>
+                  <pic:blipFill>
+                    <a:blip r:embed="rId7"/>
+                    <a:stretch>
+                      <a:fillRect/>
+                    </a:stretch>
+                  </pic:blipFill>
+                  <pic:spPr>
+                    <a:xfrm>
+                      <a:off x="0" y="0"/>
+                      <a:ext cx="3181350" cy="1895475"/>
+                    </a:xfrm>
+                    <a:prstGeom prst="rect">
+                      <a:avLst/>
+                    </a:prstGeom>
+                  </pic:spPr>
+                </pic:pic>
+              </a:graphicData>
+            </a:graphic>
+          </wp:inline>
+        </w:drawing>
+      </w:r>
+    </w:p>
+    <w:p>
+      <w:r>
+        <w:t xml:space="preserve">In the figure when Vs in its positive cycle D1 and D2 is on so the current passing them is equal to Id and voltage drop of them is equal to Von; whereas the voltage </w:t>
+      </w:r>
+      <w:proofErr w:type="gramStart"/>
+      <w:r>
+        <w:t>drop</w:t>
+      </w:r>
+      <w:proofErr w:type="gramEnd"/>
+      <w:r>
+        <w:t xml:space="preserve"> on </w:t>
+      </w:r>
+      <w:r>
+        <w:t>D3 and D4 is equal to Vs.</w:t>
+      </w:r>
+    </w:p>
+    <w:p>
+      <w:r>
+        <w:t xml:space="preserve">Therefore; </w:t>
+      </w:r>
+      <w:r>
+        <w:t>for I</w:t>
+      </w:r>
+      <w:r>
+        <w:rPr>
+          <w:vertAlign w:val="subscript"/>
+        </w:rPr>
+        <w:t>F(av)</w:t>
+      </w:r>
+      <w:r>
+        <w:t xml:space="preserve">        </w:t>
       </w:r>
       <w:bookmarkStart w:id="0" w:name="_GoBack"/>
       <w:bookmarkEnd w:id="0"/>
@@ -602,6 +713,7 @@
   <w:style w:type="character" w:default="1" w:styleId="DefaultParagraphFont">
     <w:name w:val="Default Paragraph Font"/>
     <w:uiPriority w:val="1"/>
+    <w:semiHidden/>
     <w:unhideWhenUsed/>
   </w:style>
   <w:style w:type="table" w:default="1" w:styleId="TableNormal">

</xml_diff>